<commit_message>
Laporan, main.py limit 8 semester
</commit_message>
<xml_diff>
--- a/doc/13519058_Laporan Tugas Kecil 2_IF2211.docx
+++ b/doc/13519058_Laporan Tugas Kecil 2_IF2211.docx
@@ -9158,142 +9158,34 @@
           <w:sz w:val="24"/>
           <w:szCs w:val="24"/>
         </w:rPr>
-        <w:t>tidak</w:t>
-      </w:r>
-      <w:proofErr w:type="spellEnd"/>
-      <w:r>
-        <w:rPr>
-          <w:rFonts w:ascii="Times New Roman" w:hAnsi="Times New Roman" w:cs="Times New Roman"/>
-          <w:sz w:val="24"/>
-          <w:szCs w:val="24"/>
-        </w:rPr>
-        <w:t xml:space="preserve"> </w:t>
-      </w:r>
-      <w:proofErr w:type="spellStart"/>
-      <w:r>
-        <w:rPr>
-          <w:rFonts w:ascii="Times New Roman" w:hAnsi="Times New Roman" w:cs="Times New Roman"/>
-          <w:sz w:val="24"/>
-          <w:szCs w:val="24"/>
-        </w:rPr>
-        <w:t>terbatas</w:t>
-      </w:r>
-      <w:proofErr w:type="spellEnd"/>
-      <w:r>
-        <w:rPr>
-          <w:rFonts w:ascii="Times New Roman" w:hAnsi="Times New Roman" w:cs="Times New Roman"/>
-          <w:sz w:val="24"/>
-          <w:szCs w:val="24"/>
-        </w:rPr>
-        <w:t xml:space="preserve">, </w:t>
-      </w:r>
-      <w:proofErr w:type="spellStart"/>
-      <w:r>
-        <w:rPr>
-          <w:rFonts w:ascii="Times New Roman" w:hAnsi="Times New Roman" w:cs="Times New Roman"/>
-          <w:sz w:val="24"/>
-          <w:szCs w:val="24"/>
-        </w:rPr>
-        <w:t>sehingga</w:t>
-      </w:r>
-      <w:proofErr w:type="spellEnd"/>
-      <w:r>
-        <w:rPr>
-          <w:rFonts w:ascii="Times New Roman" w:hAnsi="Times New Roman" w:cs="Times New Roman"/>
-          <w:sz w:val="24"/>
-          <w:szCs w:val="24"/>
-        </w:rPr>
-        <w:t xml:space="preserve"> </w:t>
-      </w:r>
-      <w:proofErr w:type="spellStart"/>
-      <w:r>
-        <w:rPr>
-          <w:rFonts w:ascii="Times New Roman" w:hAnsi="Times New Roman" w:cs="Times New Roman"/>
-          <w:sz w:val="24"/>
-          <w:szCs w:val="24"/>
-        </w:rPr>
-        <w:t>seluruh</w:t>
-      </w:r>
-      <w:proofErr w:type="spellEnd"/>
-      <w:r>
-        <w:rPr>
-          <w:rFonts w:ascii="Times New Roman" w:hAnsi="Times New Roman" w:cs="Times New Roman"/>
-          <w:sz w:val="24"/>
-          <w:szCs w:val="24"/>
-        </w:rPr>
-        <w:t xml:space="preserve"> </w:t>
-      </w:r>
-      <w:proofErr w:type="spellStart"/>
-      <w:r>
-        <w:rPr>
-          <w:rFonts w:ascii="Times New Roman" w:hAnsi="Times New Roman" w:cs="Times New Roman"/>
-          <w:sz w:val="24"/>
-          <w:szCs w:val="24"/>
-        </w:rPr>
-        <w:t>mata</w:t>
-      </w:r>
-      <w:proofErr w:type="spellEnd"/>
-      <w:r>
-        <w:rPr>
-          <w:rFonts w:ascii="Times New Roman" w:hAnsi="Times New Roman" w:cs="Times New Roman"/>
-          <w:sz w:val="24"/>
-          <w:szCs w:val="24"/>
-        </w:rPr>
-        <w:t xml:space="preserve"> </w:t>
-      </w:r>
-      <w:proofErr w:type="spellStart"/>
-      <w:r>
-        <w:rPr>
-          <w:rFonts w:ascii="Times New Roman" w:hAnsi="Times New Roman" w:cs="Times New Roman"/>
-          <w:sz w:val="24"/>
-          <w:szCs w:val="24"/>
-        </w:rPr>
-        <w:t>kuliah</w:t>
-      </w:r>
-      <w:proofErr w:type="spellEnd"/>
-      <w:r>
-        <w:rPr>
-          <w:rFonts w:ascii="Times New Roman" w:hAnsi="Times New Roman" w:cs="Times New Roman"/>
-          <w:sz w:val="24"/>
-          <w:szCs w:val="24"/>
-        </w:rPr>
-        <w:t xml:space="preserve"> </w:t>
-      </w:r>
-      <w:proofErr w:type="spellStart"/>
-      <w:r>
-        <w:rPr>
-          <w:rFonts w:ascii="Times New Roman" w:hAnsi="Times New Roman" w:cs="Times New Roman"/>
-          <w:sz w:val="24"/>
-          <w:szCs w:val="24"/>
-        </w:rPr>
-        <w:t>dapat</w:t>
-      </w:r>
-      <w:proofErr w:type="spellEnd"/>
-      <w:r>
-        <w:rPr>
-          <w:rFonts w:ascii="Times New Roman" w:hAnsi="Times New Roman" w:cs="Times New Roman"/>
-          <w:sz w:val="24"/>
-          <w:szCs w:val="24"/>
-        </w:rPr>
-        <w:t xml:space="preserve"> </w:t>
-      </w:r>
-      <w:proofErr w:type="spellStart"/>
-      <w:r>
-        <w:rPr>
-          <w:rFonts w:ascii="Times New Roman" w:hAnsi="Times New Roman" w:cs="Times New Roman"/>
-          <w:sz w:val="24"/>
-          <w:szCs w:val="24"/>
-        </w:rPr>
-        <w:t>terambil</w:t>
-      </w:r>
-      <w:proofErr w:type="spellEnd"/>
-      <w:r>
-        <w:rPr>
-          <w:rFonts w:ascii="Times New Roman" w:hAnsi="Times New Roman" w:cs="Times New Roman"/>
-          <w:sz w:val="24"/>
-          <w:szCs w:val="24"/>
-        </w:rPr>
-        <w:t>.</w:t>
+        <w:t>hanya</w:t>
+      </w:r>
+      <w:proofErr w:type="spellEnd"/>
+      <w:r>
+        <w:rPr>
+          <w:rFonts w:ascii="Times New Roman" w:hAnsi="Times New Roman" w:cs="Times New Roman"/>
+          <w:sz w:val="24"/>
+          <w:szCs w:val="24"/>
+        </w:rPr>
+        <w:t xml:space="preserve"> </w:t>
+      </w:r>
+      <w:proofErr w:type="spellStart"/>
+      <w:r>
+        <w:rPr>
+          <w:rFonts w:ascii="Times New Roman" w:hAnsi="Times New Roman" w:cs="Times New Roman"/>
+          <w:sz w:val="24"/>
+          <w:szCs w:val="24"/>
+        </w:rPr>
+        <w:t>ada</w:t>
+      </w:r>
+      <w:proofErr w:type="spellEnd"/>
+      <w:r>
+        <w:rPr>
+          <w:rFonts w:ascii="Times New Roman" w:hAnsi="Times New Roman" w:cs="Times New Roman"/>
+          <w:sz w:val="24"/>
+          <w:szCs w:val="24"/>
+        </w:rPr>
+        <w:t xml:space="preserve"> 8 semester.</w:t>
       </w:r>
     </w:p>
     <w:p>
@@ -10674,7 +10566,6 @@
           <w:sz w:val="24"/>
           <w:szCs w:val="24"/>
         </w:rPr>
-        <w:lastRenderedPageBreak/>
         <w:t>Gambar</w:t>
       </w:r>
       <w:proofErr w:type="spellEnd"/>
@@ -11676,6 +11567,8 @@
               </w:rPr>
               <w:t>C5, C2, C4.</w:t>
             </w:r>
+            <w:bookmarkStart w:id="0" w:name="_GoBack"/>
+            <w:bookmarkEnd w:id="0"/>
           </w:p>
         </w:tc>
         <w:tc>
@@ -11691,8 +11584,6 @@
                 <w:szCs w:val="24"/>
               </w:rPr>
             </w:pPr>
-            <w:bookmarkStart w:id="0" w:name="_GoBack"/>
-            <w:bookmarkEnd w:id="0"/>
           </w:p>
           <w:p>
             <w:pPr>
@@ -11707,7 +11598,6 @@
               <w:rPr>
                 <w:noProof/>
               </w:rPr>
-              <w:lastRenderedPageBreak/>
               <w:drawing>
                 <wp:inline distT="0" distB="0" distL="0" distR="0" wp14:anchorId="249B5D3E" wp14:editId="286DD09A">
                   <wp:extent cx="3012440" cy="2364105"/>
@@ -12210,7 +12100,6 @@
               <w:rPr>
                 <w:noProof/>
               </w:rPr>
-              <w:lastRenderedPageBreak/>
               <w:drawing>
                 <wp:inline distT="0" distB="0" distL="0" distR="0" wp14:anchorId="4AAD3105" wp14:editId="619536A6">
                   <wp:extent cx="3012440" cy="3594735"/>
@@ -12271,7 +12160,6 @@
                 <w:sz w:val="24"/>
                 <w:szCs w:val="24"/>
               </w:rPr>
-              <w:lastRenderedPageBreak/>
               <w:t>4</w:t>
             </w:r>
           </w:p>
@@ -12664,6 +12552,7 @@
                 <w:sz w:val="16"/>
                 <w:szCs w:val="24"/>
               </w:rPr>
+              <w:lastRenderedPageBreak/>
               <w:t>Biokimia</w:t>
             </w:r>
             <w:proofErr w:type="spellEnd"/>
@@ -12816,6 +12705,7 @@
               <w:rPr>
                 <w:noProof/>
               </w:rPr>
+              <w:lastRenderedPageBreak/>
               <w:drawing>
                 <wp:inline distT="0" distB="0" distL="0" distR="0" wp14:anchorId="6D12027F" wp14:editId="5F66E7C2">
                   <wp:extent cx="3132123" cy="1562100"/>
@@ -12876,6 +12766,7 @@
                 <w:sz w:val="24"/>
                 <w:szCs w:val="24"/>
               </w:rPr>
+              <w:lastRenderedPageBreak/>
               <w:t>5</w:t>
             </w:r>
           </w:p>
@@ -13056,7 +12947,6 @@
               <w:rPr>
                 <w:noProof/>
               </w:rPr>
-              <w:lastRenderedPageBreak/>
               <w:drawing>
                 <wp:inline distT="0" distB="0" distL="0" distR="0" wp14:anchorId="0F55AC57" wp14:editId="65523B4F">
                   <wp:extent cx="3012440" cy="2133600"/>
@@ -13117,7 +13007,6 @@
                 <w:sz w:val="24"/>
                 <w:szCs w:val="24"/>
               </w:rPr>
-              <w:lastRenderedPageBreak/>
               <w:t>6</w:t>
             </w:r>
           </w:p>
@@ -13717,6 +13606,7 @@
                 <w:sz w:val="24"/>
                 <w:szCs w:val="24"/>
               </w:rPr>
+              <w:lastRenderedPageBreak/>
               <w:t>KP, AI, RPL, MBD, OS.</w:t>
             </w:r>
           </w:p>
@@ -13812,6 +13702,7 @@
               <w:rPr>
                 <w:noProof/>
               </w:rPr>
+              <w:lastRenderedPageBreak/>
               <w:drawing>
                 <wp:inline distT="0" distB="0" distL="0" distR="0" wp14:anchorId="64641E4D" wp14:editId="6FEB5067">
                   <wp:extent cx="3012440" cy="4350385"/>
@@ -13883,6 +13774,7 @@
                 <w:sz w:val="24"/>
                 <w:szCs w:val="24"/>
               </w:rPr>
+              <w:lastRenderedPageBreak/>
               <w:t>7</w:t>
             </w:r>
           </w:p>
@@ -13942,7 +13834,6 @@
                 <w:sz w:val="24"/>
                 <w:szCs w:val="24"/>
               </w:rPr>
-              <w:lastRenderedPageBreak/>
               <w:t>2, 3.</w:t>
             </w:r>
           </w:p>
@@ -14083,7 +13974,6 @@
               <w:rPr>
                 <w:noProof/>
               </w:rPr>
-              <w:lastRenderedPageBreak/>
               <w:drawing>
                 <wp:inline distT="0" distB="0" distL="0" distR="0" wp14:anchorId="0B44E24A" wp14:editId="12358F39">
                   <wp:extent cx="3012440" cy="2853055"/>
@@ -14144,7 +14034,6 @@
                 <w:sz w:val="24"/>
                 <w:szCs w:val="24"/>
               </w:rPr>
-              <w:lastRenderedPageBreak/>
               <w:t>8</w:t>
             </w:r>
           </w:p>
@@ -14186,6 +14075,7 @@
                 <w:sz w:val="24"/>
                 <w:szCs w:val="24"/>
               </w:rPr>
+              <w:lastRenderedPageBreak/>
               <w:t>A1, A0, A6.</w:t>
             </w:r>
           </w:p>
@@ -14309,6 +14199,7 @@
               <w:rPr>
                 <w:noProof/>
               </w:rPr>
+              <w:lastRenderedPageBreak/>
               <w:drawing>
                 <wp:inline distT="0" distB="0" distL="0" distR="0" wp14:anchorId="0FC5F477" wp14:editId="5CDA21F4">
                   <wp:extent cx="3012440" cy="2436495"/>
@@ -15007,7 +14898,6 @@
                 <w:sz w:val="24"/>
                 <w:szCs w:val="24"/>
               </w:rPr>
-              <w:lastRenderedPageBreak/>
               <w:t xml:space="preserve">3. Program </w:t>
             </w:r>
             <w:proofErr w:type="spellStart"/>
@@ -15932,6 +15822,7 @@
           <w:sz w:val="24"/>
           <w:szCs w:val="24"/>
         </w:rPr>
+        <w:lastRenderedPageBreak/>
         <w:t xml:space="preserve">[1] </w:t>
       </w:r>
       <w:proofErr w:type="spellStart"/>
@@ -16356,7 +16247,7 @@
             <w:noProof/>
             <w:sz w:val="24"/>
           </w:rPr>
-          <w:t>6</w:t>
+          <w:t>3</w:t>
         </w:r>
         <w:r>
           <w:rPr>
@@ -17417,6 +17308,7 @@
   <w:style w:type="character" w:default="1" w:styleId="DefaultParagraphFont">
     <w:name w:val="Default Paragraph Font"/>
     <w:uiPriority w:val="1"/>
+    <w:semiHidden/>
     <w:unhideWhenUsed/>
   </w:style>
   <w:style w:type="table" w:default="1" w:styleId="TableNormal">
@@ -17829,7 +17721,7 @@
 </file>
 
 <file path=customXml/itemProps1.xml><?xml version="1.0" encoding="utf-8"?>
-<ds:datastoreItem xmlns:ds="http://schemas.openxmlformats.org/officeDocument/2006/customXml" ds:itemID="{A62A071F-A5BD-4952-A737-A76140A52A6F}">
+<ds:datastoreItem xmlns:ds="http://schemas.openxmlformats.org/officeDocument/2006/customXml" ds:itemID="{8571FA97-86E9-4BFD-AB9D-DE74145C9F2D}">
   <ds:schemaRefs>
     <ds:schemaRef ds:uri="http://schemas.openxmlformats.org/officeDocument/2006/bibliography"/>
   </ds:schemaRefs>

</xml_diff>